<commit_message>
[FIX] Revisions from defense.
</commit_message>
<xml_diff>
--- a/02 APPROVAL.docx
+++ b/02 APPROVAL.docx
@@ -53,9 +53,7 @@
                         <a:prstGeom prst="rect">
                           <a:avLst/>
                         </a:prstGeom>
-                        <a:solidFill>
-                          <a:srgbClr val="FFFFFF"/>
-                        </a:solidFill>
+                        <a:noFill/>
                         <a:ln w="25400">
                           <a:solidFill>
                             <a:srgbClr val="000000"/>
@@ -82,7 +80,7 @@
           </mc:Choice>
           <mc:Fallback>
             <w:pict>
-              <v:rect w14:anchorId="4112B250" id="Rectangle 271" o:spid="_x0000_s1026" style="position:absolute;margin-left:-3pt;margin-top:-7.35pt;width:400.5pt;height:578.25pt;z-index:-251658752;visibility:visible;mso-wrap-style:square;mso-width-percent:0;mso-height-percent:0;mso-wrap-distance-left:9pt;mso-wrap-distance-top:0;mso-wrap-distance-right:9pt;mso-wrap-distance-bottom:0;mso-position-horizontal:absolute;mso-position-horizontal-relative:margin;mso-position-vertical:absolute;mso-position-vertical-relative:text;mso-width-percent:0;mso-height-percent:0;mso-width-relative:page;mso-height-relative:page;v-text-anchor:top" o:gfxdata="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" strokeweight="2pt">
+              <v:rect w14:anchorId="34539346" id="Rectangle 271" o:spid="_x0000_s1026" style="position:absolute;margin-left:-3pt;margin-top:-7.35pt;width:400.5pt;height:578.25pt;z-index:-251658752;visibility:visible;mso-wrap-style:square;mso-width-percent:0;mso-height-percent:0;mso-wrap-distance-left:9pt;mso-wrap-distance-top:0;mso-wrap-distance-right:9pt;mso-wrap-distance-bottom:0;mso-position-horizontal:absolute;mso-position-horizontal-relative:margin;mso-position-vertical:absolute;mso-position-vertical-relative:text;mso-width-percent:0;mso-height-percent:0;mso-width-relative:page;mso-height-relative:page;v-text-anchor:top" o:gfxdata="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" filled="f" strokeweight="2pt">
                 <w10:wrap anchorx="margin"/>
               </v:rect>
             </w:pict>
@@ -96,7 +94,18 @@
           <w:sz w:val="24"/>
           <w:szCs w:val="24"/>
         </w:rPr>
-        <w:t>APPROVAL SHEET</w:t>
+        <w:t>APPROVAL SHEE</w:t>
+      </w:r>
+      <w:bookmarkStart w:id="0" w:name="_GoBack"/>
+      <w:bookmarkEnd w:id="0"/>
+      <w:r>
+        <w:rPr>
+          <w:rFonts w:ascii="Times New Roman" w:hAnsi="Times New Roman" w:cs="Times New Roman"/>
+          <w:b/>
+          <w:sz w:val="24"/>
+          <w:szCs w:val="24"/>
+        </w:rPr>
+        <w:t>T</w:t>
       </w:r>
     </w:p>
     <w:p>
@@ -203,17 +212,7 @@
           <w:sz w:val="24"/>
           <w:szCs w:val="24"/>
         </w:rPr>
-        <w:t>, is hereby reco</w:t>
-      </w:r>
-      <w:bookmarkStart w:id="0" w:name="_GoBack"/>
-      <w:bookmarkEnd w:id="0"/>
-      <w:r>
-        <w:rPr>
-          <w:rFonts w:ascii="Times New Roman" w:hAnsi="Times New Roman" w:cs="Times New Roman"/>
-          <w:sz w:val="24"/>
-          <w:szCs w:val="24"/>
-        </w:rPr>
-        <w:t>mmended for approval:</w:t>
+        <w:t>, is hereby recommended for approval:</w:t>
       </w:r>
     </w:p>
     <w:p>
@@ -2333,6 +2332,7 @@
   <w:style w:type="table" w:default="1" w:styleId="TableNormal">
     <w:name w:val="Normal Table"/>
     <w:uiPriority w:val="99"/>
+    <w:semiHidden/>
     <w:unhideWhenUsed/>
     <w:tblPr>
       <w:tblInd w:w="0" w:type="dxa"/>
@@ -2873,7 +2873,7 @@
 </file>
 
 <file path=customXml/itemProps1.xml><?xml version="1.0" encoding="utf-8"?>
-<ds:datastoreItem xmlns:ds="http://schemas.openxmlformats.org/officeDocument/2006/customXml" ds:itemID="{F05AE43B-CC83-4D98-A22A-E6023528438D}">
+<ds:datastoreItem xmlns:ds="http://schemas.openxmlformats.org/officeDocument/2006/customXml" ds:itemID="{ABA7A4D0-3D5E-4205-A7CB-EA72BAC82916}">
   <ds:schemaRefs>
     <ds:schemaRef ds:uri="http://schemas.openxmlformats.org/officeDocument/2006/bibliography"/>
   </ds:schemaRefs>

</xml_diff>